<commit_message>
corrected typo on exec summary
</commit_message>
<xml_diff>
--- a/Stroke/Report/Stroke Machine Learning Report.docx
+++ b/Stroke/Report/Stroke Machine Learning Report.docx
@@ -125,14 +125,34 @@
           <w:szCs w:val="24"/>
         </w:rPr>
       </w:pPr>
+      <w:proofErr w:type="spellStart"/>
       <w:r>
         <w:rPr>
           <w:rFonts w:ascii="Times New Roman" w:hAnsi="Times New Roman" w:cs="Times New Roman"/>
           <w:sz w:val="24"/>
           <w:szCs w:val="24"/>
         </w:rPr>
-        <w:t>Yakov Krasnikov</w:t>
-      </w:r>
+        <w:t>Yakov</w:t>
+      </w:r>
+      <w:proofErr w:type="spellEnd"/>
+      <w:r>
+        <w:rPr>
+          <w:rFonts w:ascii="Times New Roman" w:hAnsi="Times New Roman" w:cs="Times New Roman"/>
+          <w:sz w:val="24"/>
+          <w:szCs w:val="24"/>
+        </w:rPr>
+        <w:t xml:space="preserve"> </w:t>
+      </w:r>
+      <w:proofErr w:type="spellStart"/>
+      <w:r>
+        <w:rPr>
+          <w:rFonts w:ascii="Times New Roman" w:hAnsi="Times New Roman" w:cs="Times New Roman"/>
+          <w:sz w:val="24"/>
+          <w:szCs w:val="24"/>
+        </w:rPr>
+        <w:t>Krasnikov</w:t>
+      </w:r>
+      <w:proofErr w:type="spellEnd"/>
     </w:p>
     <w:p>
       <w:pPr>
@@ -351,61 +371,7 @@
           <w:sz w:val="24"/>
           <w:szCs w:val="24"/>
         </w:rPr>
-        <w:t xml:space="preserve">A reliable predictive model can be developed if the data and stroke key attributes are correctly identified and prepared for the machine learning process.  </w:t>
-      </w:r>
-      <w:r>
-        <w:rPr>
-          <w:rFonts w:ascii="Times New Roman" w:eastAsia="Times New Roman" w:hAnsi="Times New Roman" w:cs="Times New Roman"/>
-          <w:color w:val="222328"/>
-          <w:sz w:val="24"/>
-          <w:szCs w:val="24"/>
-        </w:rPr>
-        <w:t xml:space="preserve">The importance of features </w:t>
-      </w:r>
-      <w:r>
-        <w:rPr>
-          <w:rFonts w:ascii="Times New Roman" w:eastAsia="Times New Roman" w:hAnsi="Times New Roman" w:cs="Times New Roman"/>
-          <w:color w:val="222328"/>
-          <w:sz w:val="24"/>
-          <w:szCs w:val="24"/>
-        </w:rPr>
-        <w:t xml:space="preserve">generated by the model selected will be compared against the stroke risk factors identified by the </w:t>
-      </w:r>
-      <w:r>
-        <w:rPr>
-          <w:rFonts w:ascii="Times New Roman" w:eastAsia="Times New Roman" w:hAnsi="Times New Roman" w:cs="Times New Roman"/>
-          <w:color w:val="222328"/>
-          <w:sz w:val="24"/>
-          <w:szCs w:val="24"/>
-        </w:rPr>
-        <w:t>American Stroke Association</w:t>
-      </w:r>
-      <w:r>
-        <w:rPr>
-          <w:rFonts w:ascii="Times New Roman" w:eastAsia="Times New Roman" w:hAnsi="Times New Roman" w:cs="Times New Roman"/>
-          <w:color w:val="222328"/>
-          <w:sz w:val="24"/>
-          <w:szCs w:val="24"/>
-        </w:rPr>
-        <w:t>.  I</w:t>
-      </w:r>
-      <w:r>
-        <w:rPr>
-          <w:rFonts w:ascii="Times New Roman" w:eastAsia="Times New Roman" w:hAnsi="Times New Roman" w:cs="Times New Roman"/>
-          <w:color w:val="222328"/>
-          <w:sz w:val="24"/>
-          <w:szCs w:val="24"/>
-        </w:rPr>
-        <w:t xml:space="preserve">f </w:t>
-      </w:r>
-      <w:r>
-        <w:rPr>
-          <w:rFonts w:ascii="Times New Roman" w:eastAsia="Times New Roman" w:hAnsi="Times New Roman" w:cs="Times New Roman"/>
-          <w:color w:val="222328"/>
-          <w:sz w:val="24"/>
-          <w:szCs w:val="24"/>
-        </w:rPr>
-        <w:t>the attributes are correctly identified by the model, the hypothesis will be considered validated.</w:t>
+        <w:t>A reliable predictive model can be developed if the data and stroke key attributes are correctly identified and prepared for the machine learning process.  The importance of features generated by the model selected will be compared against the stroke risk factors identified by the American Stroke Association.  If the attributes are correctly identified by the model, the hypothesis will be considered validated.</w:t>
       </w:r>
     </w:p>
     <w:p>
@@ -619,7 +585,55 @@
           <w:sz w:val="24"/>
           <w:szCs w:val="24"/>
         </w:rPr>
-        <w:t>, was selected.  After the model was selected and the machine learning process was completed the results were saved and tested against live data.</w:t>
+        <w:t xml:space="preserve"> was selected.  </w:t>
+      </w:r>
+      <w:r>
+        <w:rPr>
+          <w:rFonts w:ascii="Times New Roman" w:hAnsi="Times New Roman" w:cs="Times New Roman"/>
+          <w:sz w:val="24"/>
+          <w:szCs w:val="24"/>
+        </w:rPr>
+        <w:t>T</w:t>
+      </w:r>
+      <w:r>
+        <w:rPr>
+          <w:rFonts w:ascii="Times New Roman" w:hAnsi="Times New Roman" w:cs="Times New Roman"/>
+          <w:sz w:val="24"/>
+          <w:szCs w:val="24"/>
+        </w:rPr>
+        <w:t>he results were saved and tested against live data</w:t>
+      </w:r>
+      <w:r>
+        <w:rPr>
+          <w:rFonts w:ascii="Times New Roman" w:hAnsi="Times New Roman" w:cs="Times New Roman"/>
+          <w:sz w:val="24"/>
+          <w:szCs w:val="24"/>
+        </w:rPr>
+        <w:t xml:space="preserve"> a</w:t>
+      </w:r>
+      <w:r>
+        <w:rPr>
+          <w:rFonts w:ascii="Times New Roman" w:hAnsi="Times New Roman" w:cs="Times New Roman"/>
+          <w:sz w:val="24"/>
+          <w:szCs w:val="24"/>
+        </w:rPr>
+        <w:t>fter the model select</w:t>
+      </w:r>
+      <w:r>
+        <w:rPr>
+          <w:rFonts w:ascii="Times New Roman" w:hAnsi="Times New Roman" w:cs="Times New Roman"/>
+          <w:sz w:val="24"/>
+          <w:szCs w:val="24"/>
+        </w:rPr>
+        <w:t>ion</w:t>
+      </w:r>
+      <w:r>
+        <w:rPr>
+          <w:rFonts w:ascii="Times New Roman" w:hAnsi="Times New Roman" w:cs="Times New Roman"/>
+          <w:sz w:val="24"/>
+          <w:szCs w:val="24"/>
+        </w:rPr>
+        <w:t xml:space="preserve"> and machine learning process was completed.</w:t>
       </w:r>
     </w:p>
     <w:p>
@@ -1417,12 +1431,14 @@
         </w:rPr>
         <w:t xml:space="preserve">factors </w:t>
       </w:r>
+      <w:proofErr w:type="gramStart"/>
       <w:r>
         <w:rPr>
           <w:rFonts w:ascii="Times New Roman" w:eastAsia="Times New Roman" w:hAnsi="Times New Roman" w:cs="Times New Roman"/>
         </w:rPr>
         <w:t>similar to</w:t>
       </w:r>
+      <w:proofErr w:type="gramEnd"/>
       <w:r>
         <w:rPr>
           <w:rFonts w:ascii="Times New Roman" w:eastAsia="Times New Roman" w:hAnsi="Times New Roman" w:cs="Times New Roman"/>
@@ -1604,14 +1620,7 @@
           <w:rFonts w:ascii="Times New Roman" w:eastAsia="Times New Roman" w:hAnsi="Times New Roman" w:cs="Times New Roman"/>
           <w:color w:val="222328"/>
         </w:rPr>
-        <w:t xml:space="preserve">Hypothesis: </w:t>
-      </w:r>
-      <w:r>
-        <w:rPr>
-          <w:rFonts w:ascii="Times New Roman" w:eastAsia="Times New Roman" w:hAnsi="Times New Roman" w:cs="Times New Roman"/>
-          <w:color w:val="222328"/>
-        </w:rPr>
-        <w:t>A reliable predictive model can be developed if the data and stroke key attributes are correctly identified and prepared for the machine learning process.  The importance of features generated by the model selected will be compared against the stroke risk factors identified by the American Stroke Association.  If the attributes are correctly identified by the model, the hypothesis will be considered validated.</w:t>
+        <w:t>Hypothesis: A reliable predictive model can be developed if the data and stroke key attributes are correctly identified and prepared for the machine learning process.  The importance of features generated by the model selected will be compared against the stroke risk factors identified by the American Stroke Association.  If the attributes are correctly identified by the model, the hypothesis will be considered validated.</w:t>
       </w:r>
     </w:p>
     <w:p>
@@ -1900,8 +1909,19 @@
           <w:sz w:val="24"/>
           <w:szCs w:val="24"/>
         </w:rPr>
-        <w:t>id: a unique identified for each set of information</w:t>
-      </w:r>
+        <w:t xml:space="preserve">id: a unique identified for each set of </w:t>
+      </w:r>
+      <w:proofErr w:type="gramStart"/>
+      <w:r>
+        <w:rPr>
+          <w:rFonts w:ascii="Times New Roman" w:eastAsia="Times New Roman" w:hAnsi="Times New Roman" w:cs="Times New Roman"/>
+          <w:color w:val="222328"/>
+          <w:sz w:val="24"/>
+          <w:szCs w:val="24"/>
+        </w:rPr>
+        <w:t>information</w:t>
+      </w:r>
+      <w:proofErr w:type="gramEnd"/>
     </w:p>
     <w:p>
       <w:pPr>
@@ -1978,8 +1998,19 @@
           <w:sz w:val="24"/>
           <w:szCs w:val="24"/>
         </w:rPr>
-        <w:t>hypertension: 0 assigned if hypertension not present, 1 if patient has hypertension</w:t>
-      </w:r>
+        <w:t xml:space="preserve">hypertension: 0 assigned if hypertension not present, 1 if patient has </w:t>
+      </w:r>
+      <w:proofErr w:type="gramStart"/>
+      <w:r>
+        <w:rPr>
+          <w:rFonts w:ascii="Times New Roman" w:eastAsia="Times New Roman" w:hAnsi="Times New Roman" w:cs="Times New Roman"/>
+          <w:color w:val="222328"/>
+          <w:sz w:val="24"/>
+          <w:szCs w:val="24"/>
+        </w:rPr>
+        <w:t>hypertension</w:t>
+      </w:r>
+      <w:proofErr w:type="gramEnd"/>
     </w:p>
     <w:p>
       <w:pPr>
@@ -1997,6 +2028,7 @@
           <w:szCs w:val="24"/>
         </w:rPr>
       </w:pPr>
+      <w:proofErr w:type="spellStart"/>
       <w:r>
         <w:rPr>
           <w:rFonts w:ascii="Times New Roman" w:eastAsia="Times New Roman" w:hAnsi="Times New Roman" w:cs="Times New Roman"/>
@@ -2022,8 +2054,29 @@
           <w:sz w:val="24"/>
           <w:szCs w:val="24"/>
         </w:rPr>
-        <w:t>disease: 0 assigned if heart disease not present, 1 if patient has heart disease</w:t>
-      </w:r>
+        <w:t>disease</w:t>
+      </w:r>
+      <w:proofErr w:type="spellEnd"/>
+      <w:r>
+        <w:rPr>
+          <w:rFonts w:ascii="Times New Roman" w:eastAsia="Times New Roman" w:hAnsi="Times New Roman" w:cs="Times New Roman"/>
+          <w:color w:val="222328"/>
+          <w:sz w:val="24"/>
+          <w:szCs w:val="24"/>
+        </w:rPr>
+        <w:t xml:space="preserve">: 0 assigned if heart disease not present, 1 if patient has heart </w:t>
+      </w:r>
+      <w:proofErr w:type="gramStart"/>
+      <w:r>
+        <w:rPr>
+          <w:rFonts w:ascii="Times New Roman" w:eastAsia="Times New Roman" w:hAnsi="Times New Roman" w:cs="Times New Roman"/>
+          <w:color w:val="222328"/>
+          <w:sz w:val="24"/>
+          <w:szCs w:val="24"/>
+        </w:rPr>
+        <w:t>disease</w:t>
+      </w:r>
+      <w:proofErr w:type="gramEnd"/>
     </w:p>
     <w:p>
       <w:pPr>
@@ -2041,6 +2094,7 @@
           <w:szCs w:val="24"/>
         </w:rPr>
       </w:pPr>
+      <w:proofErr w:type="spellStart"/>
       <w:r>
         <w:rPr>
           <w:rFonts w:ascii="Times New Roman" w:eastAsia="Times New Roman" w:hAnsi="Times New Roman" w:cs="Times New Roman"/>
@@ -2066,7 +2120,17 @@
           <w:sz w:val="24"/>
           <w:szCs w:val="24"/>
         </w:rPr>
-        <w:t>married: “No” or “Yes”</w:t>
+        <w:t>married</w:t>
+      </w:r>
+      <w:proofErr w:type="spellEnd"/>
+      <w:r>
+        <w:rPr>
+          <w:rFonts w:ascii="Times New Roman" w:eastAsia="Times New Roman" w:hAnsi="Times New Roman" w:cs="Times New Roman"/>
+          <w:color w:val="222328"/>
+          <w:sz w:val="24"/>
+          <w:szCs w:val="24"/>
+        </w:rPr>
+        <w:t>: “No” or “Yes”</w:t>
       </w:r>
     </w:p>
     <w:p>
@@ -2085,6 +2149,7 @@
           <w:szCs w:val="24"/>
         </w:rPr>
       </w:pPr>
+      <w:proofErr w:type="spellStart"/>
       <w:r>
         <w:rPr>
           <w:rFonts w:ascii="Times New Roman" w:eastAsia="Times New Roman" w:hAnsi="Times New Roman" w:cs="Times New Roman"/>
@@ -2110,16 +2175,76 @@
           <w:sz w:val="24"/>
           <w:szCs w:val="24"/>
         </w:rPr>
-        <w:t xml:space="preserve">type: </w:t>
-      </w:r>
-      <w:r>
-        <w:rPr>
-          <w:rFonts w:ascii="Times New Roman" w:eastAsia="Times New Roman" w:hAnsi="Times New Roman" w:cs="Times New Roman"/>
-          <w:color w:val="222328"/>
-          <w:sz w:val="24"/>
-          <w:szCs w:val="24"/>
-        </w:rPr>
-        <w:t>“children”, “Govt_job”, “Never_worked”, “Private”, or “Self</w:t>
+        <w:t>type</w:t>
+      </w:r>
+      <w:proofErr w:type="spellEnd"/>
+      <w:r>
+        <w:rPr>
+          <w:rFonts w:ascii="Times New Roman" w:eastAsia="Times New Roman" w:hAnsi="Times New Roman" w:cs="Times New Roman"/>
+          <w:color w:val="222328"/>
+          <w:sz w:val="24"/>
+          <w:szCs w:val="24"/>
+        </w:rPr>
+        <w:t xml:space="preserve">: </w:t>
+      </w:r>
+      <w:r>
+        <w:rPr>
+          <w:rFonts w:ascii="Times New Roman" w:eastAsia="Times New Roman" w:hAnsi="Times New Roman" w:cs="Times New Roman"/>
+          <w:color w:val="222328"/>
+          <w:sz w:val="24"/>
+          <w:szCs w:val="24"/>
+        </w:rPr>
+        <w:t>“children”, “</w:t>
+      </w:r>
+      <w:proofErr w:type="spellStart"/>
+      <w:r>
+        <w:rPr>
+          <w:rFonts w:ascii="Times New Roman" w:eastAsia="Times New Roman" w:hAnsi="Times New Roman" w:cs="Times New Roman"/>
+          <w:color w:val="222328"/>
+          <w:sz w:val="24"/>
+          <w:szCs w:val="24"/>
+        </w:rPr>
+        <w:t>Govt_job</w:t>
+      </w:r>
+      <w:proofErr w:type="spellEnd"/>
+      <w:r>
+        <w:rPr>
+          <w:rFonts w:ascii="Times New Roman" w:eastAsia="Times New Roman" w:hAnsi="Times New Roman" w:cs="Times New Roman"/>
+          <w:color w:val="222328"/>
+          <w:sz w:val="24"/>
+          <w:szCs w:val="24"/>
+        </w:rPr>
+        <w:t>”, “</w:t>
+      </w:r>
+      <w:proofErr w:type="spellStart"/>
+      <w:r>
+        <w:rPr>
+          <w:rFonts w:ascii="Times New Roman" w:eastAsia="Times New Roman" w:hAnsi="Times New Roman" w:cs="Times New Roman"/>
+          <w:color w:val="222328"/>
+          <w:sz w:val="24"/>
+          <w:szCs w:val="24"/>
+        </w:rPr>
+        <w:t>Never_worked</w:t>
+      </w:r>
+      <w:proofErr w:type="spellEnd"/>
+      <w:r>
+        <w:rPr>
+          <w:rFonts w:ascii="Times New Roman" w:eastAsia="Times New Roman" w:hAnsi="Times New Roman" w:cs="Times New Roman"/>
+          <w:color w:val="222328"/>
+          <w:sz w:val="24"/>
+          <w:szCs w:val="24"/>
+        </w:rPr>
+        <w:t>”, “Private”, or “</w:t>
+      </w:r>
+      <w:proofErr w:type="gramStart"/>
+      <w:r>
+        <w:rPr>
+          <w:rFonts w:ascii="Times New Roman" w:eastAsia="Times New Roman" w:hAnsi="Times New Roman" w:cs="Times New Roman"/>
+          <w:color w:val="222328"/>
+          <w:sz w:val="24"/>
+          <w:szCs w:val="24"/>
+        </w:rPr>
+        <w:t>Self</w:t>
       </w:r>
       <w:r>
         <w:rPr>
@@ -2137,7 +2262,17 @@
           <w:sz w:val="24"/>
           <w:szCs w:val="24"/>
         </w:rPr>
-        <w:t>employed”</w:t>
+        <w:t>employed</w:t>
+      </w:r>
+      <w:proofErr w:type="gramEnd"/>
+      <w:r>
+        <w:rPr>
+          <w:rFonts w:ascii="Times New Roman" w:eastAsia="Times New Roman" w:hAnsi="Times New Roman" w:cs="Times New Roman"/>
+          <w:color w:val="222328"/>
+          <w:sz w:val="24"/>
+          <w:szCs w:val="24"/>
+        </w:rPr>
+        <w:t>”</w:t>
       </w:r>
     </w:p>
     <w:p>
@@ -2156,14 +2291,25 @@
           <w:szCs w:val="24"/>
         </w:rPr>
       </w:pPr>
-      <w:r>
-        <w:rPr>
-          <w:rFonts w:ascii="Times New Roman" w:eastAsia="Times New Roman" w:hAnsi="Times New Roman" w:cs="Times New Roman"/>
-          <w:color w:val="222328"/>
-          <w:sz w:val="24"/>
-          <w:szCs w:val="24"/>
-        </w:rPr>
-        <w:t>Residence_type: “Rural” or “Urban”</w:t>
+      <w:proofErr w:type="spellStart"/>
+      <w:r>
+        <w:rPr>
+          <w:rFonts w:ascii="Times New Roman" w:eastAsia="Times New Roman" w:hAnsi="Times New Roman" w:cs="Times New Roman"/>
+          <w:color w:val="222328"/>
+          <w:sz w:val="24"/>
+          <w:szCs w:val="24"/>
+        </w:rPr>
+        <w:t>Residence_type</w:t>
+      </w:r>
+      <w:proofErr w:type="spellEnd"/>
+      <w:r>
+        <w:rPr>
+          <w:rFonts w:ascii="Times New Roman" w:eastAsia="Times New Roman" w:hAnsi="Times New Roman" w:cs="Times New Roman"/>
+          <w:color w:val="222328"/>
+          <w:sz w:val="24"/>
+          <w:szCs w:val="24"/>
+        </w:rPr>
+        <w:t>: “Rural” or “Urban”</w:t>
       </w:r>
     </w:p>
     <w:p>
@@ -2182,14 +2328,25 @@
           <w:szCs w:val="24"/>
         </w:rPr>
       </w:pPr>
-      <w:r>
-        <w:rPr>
-          <w:rFonts w:ascii="Times New Roman" w:eastAsia="Times New Roman" w:hAnsi="Times New Roman" w:cs="Times New Roman"/>
-          <w:color w:val="222328"/>
-          <w:sz w:val="24"/>
-          <w:szCs w:val="24"/>
-        </w:rPr>
-        <w:t>avg_glucose_level: average glucose level in blood</w:t>
+      <w:proofErr w:type="spellStart"/>
+      <w:r>
+        <w:rPr>
+          <w:rFonts w:ascii="Times New Roman" w:eastAsia="Times New Roman" w:hAnsi="Times New Roman" w:cs="Times New Roman"/>
+          <w:color w:val="222328"/>
+          <w:sz w:val="24"/>
+          <w:szCs w:val="24"/>
+        </w:rPr>
+        <w:t>avg_glucose_level</w:t>
+      </w:r>
+      <w:proofErr w:type="spellEnd"/>
+      <w:r>
+        <w:rPr>
+          <w:rFonts w:ascii="Times New Roman" w:eastAsia="Times New Roman" w:hAnsi="Times New Roman" w:cs="Times New Roman"/>
+          <w:color w:val="222328"/>
+          <w:sz w:val="24"/>
+          <w:szCs w:val="24"/>
+        </w:rPr>
+        <w:t>: average glucose level in blood</w:t>
       </w:r>
     </w:p>
     <w:p>
@@ -2208,14 +2365,25 @@
           <w:szCs w:val="24"/>
         </w:rPr>
       </w:pPr>
-      <w:r>
-        <w:rPr>
-          <w:rFonts w:ascii="Times New Roman" w:eastAsia="Times New Roman" w:hAnsi="Times New Roman" w:cs="Times New Roman"/>
-          <w:color w:val="222328"/>
-          <w:sz w:val="24"/>
-          <w:szCs w:val="24"/>
-        </w:rPr>
-        <w:t>bmi: body mass index</w:t>
+      <w:proofErr w:type="spellStart"/>
+      <w:r>
+        <w:rPr>
+          <w:rFonts w:ascii="Times New Roman" w:eastAsia="Times New Roman" w:hAnsi="Times New Roman" w:cs="Times New Roman"/>
+          <w:color w:val="222328"/>
+          <w:sz w:val="24"/>
+          <w:szCs w:val="24"/>
+        </w:rPr>
+        <w:t>bmi</w:t>
+      </w:r>
+      <w:proofErr w:type="spellEnd"/>
+      <w:r>
+        <w:rPr>
+          <w:rFonts w:ascii="Times New Roman" w:eastAsia="Times New Roman" w:hAnsi="Times New Roman" w:cs="Times New Roman"/>
+          <w:color w:val="222328"/>
+          <w:sz w:val="24"/>
+          <w:szCs w:val="24"/>
+        </w:rPr>
+        <w:t>: body mass index</w:t>
       </w:r>
     </w:p>
     <w:p>
@@ -2234,14 +2402,45 @@
           <w:szCs w:val="24"/>
         </w:rPr>
       </w:pPr>
-      <w:r>
-        <w:rPr>
-          <w:rFonts w:ascii="Times New Roman" w:eastAsia="Times New Roman" w:hAnsi="Times New Roman" w:cs="Times New Roman"/>
-          <w:color w:val="222328"/>
-          <w:sz w:val="24"/>
-          <w:szCs w:val="24"/>
-        </w:rPr>
-        <w:t>smoking_status: “formerly smoked”, “never smoked”, “smokes”, or “Unknown”</w:t>
+      <w:proofErr w:type="spellStart"/>
+      <w:r>
+        <w:rPr>
+          <w:rFonts w:ascii="Times New Roman" w:eastAsia="Times New Roman" w:hAnsi="Times New Roman" w:cs="Times New Roman"/>
+          <w:color w:val="222328"/>
+          <w:sz w:val="24"/>
+          <w:szCs w:val="24"/>
+        </w:rPr>
+        <w:t>smoking_status</w:t>
+      </w:r>
+      <w:proofErr w:type="spellEnd"/>
+      <w:r>
+        <w:rPr>
+          <w:rFonts w:ascii="Times New Roman" w:eastAsia="Times New Roman" w:hAnsi="Times New Roman" w:cs="Times New Roman"/>
+          <w:color w:val="222328"/>
+          <w:sz w:val="24"/>
+          <w:szCs w:val="24"/>
+        </w:rPr>
+        <w:t>: “formerly smoked”, “never smoked”, “smokes”, or “</w:t>
+      </w:r>
+      <w:proofErr w:type="gramStart"/>
+      <w:r>
+        <w:rPr>
+          <w:rFonts w:ascii="Times New Roman" w:eastAsia="Times New Roman" w:hAnsi="Times New Roman" w:cs="Times New Roman"/>
+          <w:color w:val="222328"/>
+          <w:sz w:val="24"/>
+          <w:szCs w:val="24"/>
+        </w:rPr>
+        <w:t>Unknown</w:t>
+      </w:r>
+      <w:proofErr w:type="gramEnd"/>
+      <w:r>
+        <w:rPr>
+          <w:rFonts w:ascii="Times New Roman" w:eastAsia="Times New Roman" w:hAnsi="Times New Roman" w:cs="Times New Roman"/>
+          <w:color w:val="222328"/>
+          <w:sz w:val="24"/>
+          <w:szCs w:val="24"/>
+        </w:rPr>
+        <w:t>”</w:t>
       </w:r>
     </w:p>
     <w:p>
@@ -2267,8 +2466,19 @@
           <w:sz w:val="24"/>
           <w:szCs w:val="24"/>
         </w:rPr>
-        <w:t>stroke: 0 if patient has not had a stroke, 1 if patient has had a stroke</w:t>
-      </w:r>
+        <w:t xml:space="preserve">stroke: 0 if patient has not had a stroke, 1 if patient has had a </w:t>
+      </w:r>
+      <w:proofErr w:type="gramStart"/>
+      <w:r>
+        <w:rPr>
+          <w:rFonts w:ascii="Times New Roman" w:eastAsia="Times New Roman" w:hAnsi="Times New Roman" w:cs="Times New Roman"/>
+          <w:color w:val="222328"/>
+          <w:sz w:val="24"/>
+          <w:szCs w:val="24"/>
+        </w:rPr>
+        <w:t>stroke</w:t>
+      </w:r>
+      <w:proofErr w:type="gramEnd"/>
       <w:r>
         <w:rPr>
           <w:rFonts w:ascii="Times New Roman" w:eastAsia="Times New Roman" w:hAnsi="Times New Roman" w:cs="Times New Roman"/>
@@ -7428,7 +7638,27 @@
           <w:sz w:val="24"/>
           <w:szCs w:val="24"/>
         </w:rPr>
-        <w:t xml:space="preserve">Data cleaning was conducted in Jupyter Notebook using Python.  </w:t>
+        <w:t xml:space="preserve">Data cleaning was conducted in </w:t>
+      </w:r>
+      <w:proofErr w:type="spellStart"/>
+      <w:r>
+        <w:rPr>
+          <w:rFonts w:ascii="Times New Roman" w:eastAsia="Times New Roman" w:hAnsi="Times New Roman" w:cs="Times New Roman"/>
+          <w:color w:val="222328"/>
+          <w:sz w:val="24"/>
+          <w:szCs w:val="24"/>
+        </w:rPr>
+        <w:t>Jupyter</w:t>
+      </w:r>
+      <w:proofErr w:type="spellEnd"/>
+      <w:r>
+        <w:rPr>
+          <w:rFonts w:ascii="Times New Roman" w:eastAsia="Times New Roman" w:hAnsi="Times New Roman" w:cs="Times New Roman"/>
+          <w:color w:val="222328"/>
+          <w:sz w:val="24"/>
+          <w:szCs w:val="24"/>
+        </w:rPr>
+        <w:t xml:space="preserve"> Notebook using Python.  </w:t>
       </w:r>
     </w:p>
     <w:p>
@@ -7470,7 +7700,47 @@
           <w:sz w:val="24"/>
           <w:szCs w:val="24"/>
         </w:rPr>
-        <w:t xml:space="preserve">In reviewing the raw data, the bmi attribute was identified as having 201 “N/A” values.  This represents 3.9% of the dataset.  The mean bmi value of 28.89 was used as the replacement value for the “N/A” values. </w:t>
+        <w:t xml:space="preserve">In reviewing the raw data, the </w:t>
+      </w:r>
+      <w:proofErr w:type="spellStart"/>
+      <w:r>
+        <w:rPr>
+          <w:rFonts w:ascii="Times New Roman" w:eastAsia="Times New Roman" w:hAnsi="Times New Roman" w:cs="Times New Roman"/>
+          <w:color w:val="222328"/>
+          <w:sz w:val="24"/>
+          <w:szCs w:val="24"/>
+        </w:rPr>
+        <w:t>bmi</w:t>
+      </w:r>
+      <w:proofErr w:type="spellEnd"/>
+      <w:r>
+        <w:rPr>
+          <w:rFonts w:ascii="Times New Roman" w:eastAsia="Times New Roman" w:hAnsi="Times New Roman" w:cs="Times New Roman"/>
+          <w:color w:val="222328"/>
+          <w:sz w:val="24"/>
+          <w:szCs w:val="24"/>
+        </w:rPr>
+        <w:t xml:space="preserve"> attribute was identified as having 201 “N/A” values.  This represents 3.9% of the dataset.  The mean </w:t>
+      </w:r>
+      <w:proofErr w:type="spellStart"/>
+      <w:r>
+        <w:rPr>
+          <w:rFonts w:ascii="Times New Roman" w:eastAsia="Times New Roman" w:hAnsi="Times New Roman" w:cs="Times New Roman"/>
+          <w:color w:val="222328"/>
+          <w:sz w:val="24"/>
+          <w:szCs w:val="24"/>
+        </w:rPr>
+        <w:t>bmi</w:t>
+      </w:r>
+      <w:proofErr w:type="spellEnd"/>
+      <w:r>
+        <w:rPr>
+          <w:rFonts w:ascii="Times New Roman" w:eastAsia="Times New Roman" w:hAnsi="Times New Roman" w:cs="Times New Roman"/>
+          <w:color w:val="222328"/>
+          <w:sz w:val="24"/>
+          <w:szCs w:val="24"/>
+        </w:rPr>
+        <w:t xml:space="preserve"> value of 28.89 was used as the replacement value for the “N/A” values. </w:t>
       </w:r>
     </w:p>
     <w:p>
@@ -7610,7 +7880,27 @@
           <w:sz w:val="24"/>
           <w:szCs w:val="24"/>
         </w:rPr>
-        <w:t>Based on the CDC definition and the high percentage of “Unkown” values in the age range 0-10, it was originally discussed to replace those values with “never smoked”.   Additional r</w:t>
+        <w:t>Based on the CDC definition and the high percentage of “</w:t>
+      </w:r>
+      <w:proofErr w:type="spellStart"/>
+      <w:r>
+        <w:rPr>
+          <w:rFonts w:ascii="Times New Roman" w:eastAsia="Times New Roman" w:hAnsi="Times New Roman" w:cs="Times New Roman"/>
+          <w:color w:val="222328"/>
+          <w:sz w:val="24"/>
+          <w:szCs w:val="24"/>
+        </w:rPr>
+        <w:t>Unkown</w:t>
+      </w:r>
+      <w:proofErr w:type="spellEnd"/>
+      <w:r>
+        <w:rPr>
+          <w:rFonts w:ascii="Times New Roman" w:eastAsia="Times New Roman" w:hAnsi="Times New Roman" w:cs="Times New Roman"/>
+          <w:color w:val="222328"/>
+          <w:sz w:val="24"/>
+          <w:szCs w:val="24"/>
+        </w:rPr>
+        <w:t>” values in the age range 0-10, it was originally discussed to replace those values with “never smoked”.   Additional r</w:t>
       </w:r>
       <w:r>
         <w:rPr>
@@ -7695,16 +7985,47 @@
           <w:sz w:val="24"/>
           <w:szCs w:val="24"/>
         </w:rPr>
-        <w:t>ncoding was used for categorical data work_type</w:t>
-      </w:r>
-      <w:r>
-        <w:rPr>
-          <w:rFonts w:ascii="Times New Roman" w:eastAsia="Times New Roman" w:hAnsi="Times New Roman" w:cs="Times New Roman"/>
-          <w:color w:val="222328"/>
-          <w:sz w:val="24"/>
-          <w:szCs w:val="24"/>
-        </w:rPr>
-        <w:t xml:space="preserve"> and smoking_status to be used in the linear and tree models</w:t>
+        <w:t xml:space="preserve">ncoding was used for categorical data </w:t>
+      </w:r>
+      <w:proofErr w:type="spellStart"/>
+      <w:r>
+        <w:rPr>
+          <w:rFonts w:ascii="Times New Roman" w:eastAsia="Times New Roman" w:hAnsi="Times New Roman" w:cs="Times New Roman"/>
+          <w:color w:val="222328"/>
+          <w:sz w:val="24"/>
+          <w:szCs w:val="24"/>
+        </w:rPr>
+        <w:t>work_type</w:t>
+      </w:r>
+      <w:proofErr w:type="spellEnd"/>
+      <w:r>
+        <w:rPr>
+          <w:rFonts w:ascii="Times New Roman" w:eastAsia="Times New Roman" w:hAnsi="Times New Roman" w:cs="Times New Roman"/>
+          <w:color w:val="222328"/>
+          <w:sz w:val="24"/>
+          <w:szCs w:val="24"/>
+        </w:rPr>
+        <w:t xml:space="preserve"> and </w:t>
+      </w:r>
+      <w:proofErr w:type="spellStart"/>
+      <w:r>
+        <w:rPr>
+          <w:rFonts w:ascii="Times New Roman" w:eastAsia="Times New Roman" w:hAnsi="Times New Roman" w:cs="Times New Roman"/>
+          <w:color w:val="222328"/>
+          <w:sz w:val="24"/>
+          <w:szCs w:val="24"/>
+        </w:rPr>
+        <w:t>smoking_status</w:t>
+      </w:r>
+      <w:proofErr w:type="spellEnd"/>
+      <w:r>
+        <w:rPr>
+          <w:rFonts w:ascii="Times New Roman" w:eastAsia="Times New Roman" w:hAnsi="Times New Roman" w:cs="Times New Roman"/>
+          <w:color w:val="222328"/>
+          <w:sz w:val="24"/>
+          <w:szCs w:val="24"/>
+        </w:rPr>
+        <w:t xml:space="preserve"> to be used in the linear and tree models</w:t>
       </w:r>
       <w:r>
         <w:rPr>
@@ -7875,8 +8196,19 @@
           <w:sz w:val="24"/>
           <w:szCs w:val="24"/>
         </w:rPr>
-        <w:t xml:space="preserve"> and Residence_type</w:t>
-      </w:r>
+        <w:t xml:space="preserve"> and </w:t>
+      </w:r>
+      <w:proofErr w:type="spellStart"/>
+      <w:r>
+        <w:rPr>
+          <w:rFonts w:ascii="Times New Roman" w:eastAsia="Times New Roman" w:hAnsi="Times New Roman" w:cs="Times New Roman"/>
+          <w:color w:val="222328"/>
+          <w:sz w:val="24"/>
+          <w:szCs w:val="24"/>
+        </w:rPr>
+        <w:t>Residence_type</w:t>
+      </w:r>
+      <w:proofErr w:type="spellEnd"/>
       <w:r>
         <w:rPr>
           <w:rFonts w:ascii="Times New Roman" w:eastAsia="Times New Roman" w:hAnsi="Times New Roman" w:cs="Times New Roman"/>
@@ -7938,16 +8270,37 @@
           <w:sz w:val="24"/>
           <w:szCs w:val="24"/>
         </w:rPr>
-        <w:t>The attributes bmi</w:t>
-      </w:r>
-      <w:r>
-        <w:rPr>
-          <w:rFonts w:ascii="Times New Roman" w:eastAsia="Times New Roman" w:hAnsi="Times New Roman" w:cs="Times New Roman"/>
-          <w:color w:val="222328"/>
-          <w:sz w:val="24"/>
-          <w:szCs w:val="24"/>
-        </w:rPr>
-        <w:t xml:space="preserve"> and average_glucose</w:t>
+        <w:t xml:space="preserve">The attributes </w:t>
+      </w:r>
+      <w:proofErr w:type="spellStart"/>
+      <w:r>
+        <w:rPr>
+          <w:rFonts w:ascii="Times New Roman" w:eastAsia="Times New Roman" w:hAnsi="Times New Roman" w:cs="Times New Roman"/>
+          <w:color w:val="222328"/>
+          <w:sz w:val="24"/>
+          <w:szCs w:val="24"/>
+        </w:rPr>
+        <w:t>bmi</w:t>
+      </w:r>
+      <w:proofErr w:type="spellEnd"/>
+      <w:r>
+        <w:rPr>
+          <w:rFonts w:ascii="Times New Roman" w:eastAsia="Times New Roman" w:hAnsi="Times New Roman" w:cs="Times New Roman"/>
+          <w:color w:val="222328"/>
+          <w:sz w:val="24"/>
+          <w:szCs w:val="24"/>
+        </w:rPr>
+        <w:t xml:space="preserve"> and </w:t>
+      </w:r>
+      <w:proofErr w:type="spellStart"/>
+      <w:r>
+        <w:rPr>
+          <w:rFonts w:ascii="Times New Roman" w:eastAsia="Times New Roman" w:hAnsi="Times New Roman" w:cs="Times New Roman"/>
+          <w:color w:val="222328"/>
+          <w:sz w:val="24"/>
+          <w:szCs w:val="24"/>
+        </w:rPr>
+        <w:t>average_glucose</w:t>
       </w:r>
       <w:r>
         <w:rPr>
@@ -7958,6 +8311,7 @@
         </w:rPr>
         <w:t>_level</w:t>
       </w:r>
+      <w:proofErr w:type="spellEnd"/>
       <w:r>
         <w:rPr>
           <w:rFonts w:ascii="Times New Roman" w:eastAsia="Times New Roman" w:hAnsi="Times New Roman" w:cs="Times New Roman"/>
@@ -7967,6 +8321,7 @@
         </w:rPr>
         <w:t xml:space="preserve"> </w:t>
       </w:r>
+      <w:proofErr w:type="gramStart"/>
       <w:r>
         <w:rPr>
           <w:rFonts w:ascii="Times New Roman" w:eastAsia="Times New Roman" w:hAnsi="Times New Roman" w:cs="Times New Roman"/>
@@ -7985,6 +8340,7 @@
         </w:rPr>
         <w:t>ere</w:t>
       </w:r>
+      <w:proofErr w:type="gramEnd"/>
       <w:r>
         <w:rPr>
           <w:rFonts w:ascii="Times New Roman" w:eastAsia="Times New Roman" w:hAnsi="Times New Roman" w:cs="Times New Roman"/>
@@ -8049,8 +8405,19 @@
           <w:sz w:val="24"/>
           <w:szCs w:val="24"/>
         </w:rPr>
-        <w:t xml:space="preserve"> for age, bmi</w:t>
-      </w:r>
+        <w:t xml:space="preserve"> for age, </w:t>
+      </w:r>
+      <w:proofErr w:type="spellStart"/>
+      <w:r>
+        <w:rPr>
+          <w:rFonts w:ascii="Times New Roman" w:eastAsia="Times New Roman" w:hAnsi="Times New Roman" w:cs="Times New Roman"/>
+          <w:color w:val="222328"/>
+          <w:sz w:val="24"/>
+          <w:szCs w:val="24"/>
+        </w:rPr>
+        <w:t>bmi</w:t>
+      </w:r>
+      <w:proofErr w:type="spellEnd"/>
       <w:r>
         <w:rPr>
           <w:rFonts w:ascii="Times New Roman" w:eastAsia="Times New Roman" w:hAnsi="Times New Roman" w:cs="Times New Roman"/>
@@ -8067,7 +8434,17 @@
           <w:sz w:val="24"/>
           <w:szCs w:val="24"/>
         </w:rPr>
-        <w:t xml:space="preserve"> average_glucose</w:t>
+        <w:t xml:space="preserve"> </w:t>
+      </w:r>
+      <w:proofErr w:type="spellStart"/>
+      <w:r>
+        <w:rPr>
+          <w:rFonts w:ascii="Times New Roman" w:eastAsia="Times New Roman" w:hAnsi="Times New Roman" w:cs="Times New Roman"/>
+          <w:color w:val="222328"/>
+          <w:sz w:val="24"/>
+          <w:szCs w:val="24"/>
+        </w:rPr>
+        <w:t>average_glucose</w:t>
       </w:r>
       <w:r>
         <w:rPr>
@@ -8078,6 +8455,7 @@
         </w:rPr>
         <w:t>_level</w:t>
       </w:r>
+      <w:proofErr w:type="spellEnd"/>
       <w:r>
         <w:rPr>
           <w:rFonts w:ascii="Times New Roman" w:eastAsia="Times New Roman" w:hAnsi="Times New Roman" w:cs="Times New Roman"/>
@@ -8580,7 +8958,47 @@
           <w:sz w:val="24"/>
           <w:szCs w:val="24"/>
         </w:rPr>
-        <w:t xml:space="preserve">SMOTE utilizes k-nearest neighbor technique to create synthetic data.  In this case, increase the number of stroke “Yes” values.  SMOTE randomly chooses data from the stroke “Yes” values and then the respective k-nearest </w:t>
+        <w:t xml:space="preserve">SMOTE utilizes k-nearest neighbor technique to create synthetic data.  In this case, increase the number of </w:t>
+      </w:r>
+      <w:proofErr w:type="gramStart"/>
+      <w:r>
+        <w:rPr>
+          <w:rFonts w:ascii="Times New Roman" w:eastAsia="Times New Roman" w:hAnsi="Times New Roman" w:cs="Times New Roman"/>
+          <w:color w:val="222328"/>
+          <w:sz w:val="24"/>
+          <w:szCs w:val="24"/>
+        </w:rPr>
+        <w:t>stroke</w:t>
+      </w:r>
+      <w:proofErr w:type="gramEnd"/>
+      <w:r>
+        <w:rPr>
+          <w:rFonts w:ascii="Times New Roman" w:eastAsia="Times New Roman" w:hAnsi="Times New Roman" w:cs="Times New Roman"/>
+          <w:color w:val="222328"/>
+          <w:sz w:val="24"/>
+          <w:szCs w:val="24"/>
+        </w:rPr>
+        <w:t xml:space="preserve"> “Yes” values.  SMOTE randomly chooses data from the stroke “Yes” values and then the respective </w:t>
+      </w:r>
+      <w:proofErr w:type="gramStart"/>
+      <w:r>
+        <w:rPr>
+          <w:rFonts w:ascii="Times New Roman" w:eastAsia="Times New Roman" w:hAnsi="Times New Roman" w:cs="Times New Roman"/>
+          <w:color w:val="222328"/>
+          <w:sz w:val="24"/>
+          <w:szCs w:val="24"/>
+        </w:rPr>
+        <w:t>k-nearest</w:t>
+      </w:r>
+      <w:proofErr w:type="gramEnd"/>
+      <w:r>
+        <w:rPr>
+          <w:rFonts w:ascii="Times New Roman" w:eastAsia="Times New Roman" w:hAnsi="Times New Roman" w:cs="Times New Roman"/>
+          <w:color w:val="222328"/>
+          <w:sz w:val="24"/>
+          <w:szCs w:val="24"/>
+        </w:rPr>
+        <w:t xml:space="preserve"> </w:t>
       </w:r>
       <w:r>
         <w:rPr>
@@ -8812,8 +9230,19 @@
           <w:sz w:val="24"/>
           <w:szCs w:val="24"/>
         </w:rPr>
-        <w:t>-SMOTE</w:t>
-      </w:r>
+        <w:t>-</w:t>
+      </w:r>
+      <w:proofErr w:type="gramStart"/>
+      <w:r>
+        <w:rPr>
+          <w:rFonts w:ascii="Times New Roman" w:eastAsia="Times New Roman" w:hAnsi="Times New Roman" w:cs="Times New Roman"/>
+          <w:color w:val="222328"/>
+          <w:sz w:val="24"/>
+          <w:szCs w:val="24"/>
+        </w:rPr>
+        <w:t>SMOTE</w:t>
+      </w:r>
+      <w:proofErr w:type="gramEnd"/>
     </w:p>
     <w:p>
       <w:pPr>
@@ -9269,6 +9698,7 @@
         </w:rPr>
         <w:t xml:space="preserve">Models evaluated were LogisticRegression, </w:t>
       </w:r>
+      <w:proofErr w:type="spellStart"/>
       <w:r>
         <w:rPr>
           <w:rFonts w:ascii="Times New Roman" w:eastAsia="Times New Roman" w:hAnsi="Times New Roman" w:cs="Times New Roman"/>
@@ -9278,6 +9708,7 @@
         </w:rPr>
         <w:t>KNeighborsClassifier</w:t>
       </w:r>
+      <w:proofErr w:type="spellEnd"/>
       <w:r>
         <w:rPr>
           <w:rFonts w:ascii="Times New Roman" w:eastAsia="Times New Roman" w:hAnsi="Times New Roman" w:cs="Times New Roman"/>
@@ -9312,7 +9743,27 @@
           <w:sz w:val="24"/>
           <w:szCs w:val="24"/>
         </w:rPr>
-        <w:t xml:space="preserve"> Machines (svm)</w:t>
+        <w:t xml:space="preserve"> Machines (</w:t>
+      </w:r>
+      <w:proofErr w:type="spellStart"/>
+      <w:r>
+        <w:rPr>
+          <w:rFonts w:ascii="Times New Roman" w:eastAsia="Times New Roman" w:hAnsi="Times New Roman" w:cs="Times New Roman"/>
+          <w:color w:val="222328"/>
+          <w:sz w:val="24"/>
+          <w:szCs w:val="24"/>
+        </w:rPr>
+        <w:t>svm</w:t>
+      </w:r>
+      <w:proofErr w:type="spellEnd"/>
+      <w:r>
+        <w:rPr>
+          <w:rFonts w:ascii="Times New Roman" w:eastAsia="Times New Roman" w:hAnsi="Times New Roman" w:cs="Times New Roman"/>
+          <w:color w:val="222328"/>
+          <w:sz w:val="24"/>
+          <w:szCs w:val="24"/>
+        </w:rPr>
+        <w:t>)</w:t>
       </w:r>
       <w:r>
         <w:rPr>
@@ -9339,7 +9790,17 @@
           <w:sz w:val="24"/>
           <w:szCs w:val="24"/>
         </w:rPr>
-        <w:t>The c</w:t>
+        <w:t xml:space="preserve">The </w:t>
+      </w:r>
+      <w:proofErr w:type="spellStart"/>
+      <w:r>
+        <w:rPr>
+          <w:rFonts w:ascii="Times New Roman" w:eastAsia="Times New Roman" w:hAnsi="Times New Roman" w:cs="Times New Roman"/>
+          <w:color w:val="222328"/>
+          <w:sz w:val="24"/>
+          <w:szCs w:val="24"/>
+        </w:rPr>
+        <w:t>c</w:t>
       </w:r>
       <w:r>
         <w:rPr>
@@ -9368,6 +9829,7 @@
         </w:rPr>
         <w:t>weight</w:t>
       </w:r>
+      <w:proofErr w:type="spellEnd"/>
       <w:r>
         <w:rPr>
           <w:rFonts w:ascii="Times New Roman" w:eastAsia="Times New Roman" w:hAnsi="Times New Roman" w:cs="Times New Roman"/>
@@ -9411,7 +9873,27 @@
           <w:sz w:val="24"/>
           <w:szCs w:val="24"/>
         </w:rPr>
-        <w:t>for LogisticRegression and svm.  The n-neighbors</w:t>
+        <w:t xml:space="preserve">for LogisticRegression and </w:t>
+      </w:r>
+      <w:proofErr w:type="spellStart"/>
+      <w:r>
+        <w:rPr>
+          <w:rFonts w:ascii="Times New Roman" w:eastAsia="Times New Roman" w:hAnsi="Times New Roman" w:cs="Times New Roman"/>
+          <w:color w:val="222328"/>
+          <w:sz w:val="24"/>
+          <w:szCs w:val="24"/>
+        </w:rPr>
+        <w:t>svm</w:t>
+      </w:r>
+      <w:proofErr w:type="spellEnd"/>
+      <w:r>
+        <w:rPr>
+          <w:rFonts w:ascii="Times New Roman" w:eastAsia="Times New Roman" w:hAnsi="Times New Roman" w:cs="Times New Roman"/>
+          <w:color w:val="222328"/>
+          <w:sz w:val="24"/>
+          <w:szCs w:val="24"/>
+        </w:rPr>
+        <w:t>.  The n-neighbors</w:t>
       </w:r>
       <w:r>
         <w:rPr>
@@ -9422,14 +9904,25 @@
         </w:rPr>
         <w:t xml:space="preserve"> = 20 </w:t>
       </w:r>
-      <w:r>
-        <w:rPr>
-          <w:rFonts w:ascii="Times New Roman" w:eastAsia="Times New Roman" w:hAnsi="Times New Roman" w:cs="Times New Roman"/>
-          <w:color w:val="222328"/>
-          <w:sz w:val="24"/>
-          <w:szCs w:val="24"/>
-        </w:rPr>
-        <w:t xml:space="preserve">parameter </w:t>
+      <w:proofErr w:type="gramStart"/>
+      <w:r>
+        <w:rPr>
+          <w:rFonts w:ascii="Times New Roman" w:eastAsia="Times New Roman" w:hAnsi="Times New Roman" w:cs="Times New Roman"/>
+          <w:color w:val="222328"/>
+          <w:sz w:val="24"/>
+          <w:szCs w:val="24"/>
+        </w:rPr>
+        <w:t>parameter</w:t>
+      </w:r>
+      <w:proofErr w:type="gramEnd"/>
+      <w:r>
+        <w:rPr>
+          <w:rFonts w:ascii="Times New Roman" w:eastAsia="Times New Roman" w:hAnsi="Times New Roman" w:cs="Times New Roman"/>
+          <w:color w:val="222328"/>
+          <w:sz w:val="24"/>
+          <w:szCs w:val="24"/>
+        </w:rPr>
+        <w:t xml:space="preserve"> </w:t>
       </w:r>
       <w:r>
         <w:rPr>
@@ -9449,6 +9942,7 @@
         </w:rPr>
         <w:t xml:space="preserve"> for </w:t>
       </w:r>
+      <w:proofErr w:type="spellStart"/>
       <w:r>
         <w:rPr>
           <w:rFonts w:ascii="Times New Roman" w:eastAsia="Times New Roman" w:hAnsi="Times New Roman" w:cs="Times New Roman"/>
@@ -9458,6 +9952,7 @@
         </w:rPr>
         <w:t>KNeighborsClassifier</w:t>
       </w:r>
+      <w:proofErr w:type="spellEnd"/>
       <w:r>
         <w:rPr>
           <w:rFonts w:ascii="Times New Roman" w:eastAsia="Times New Roman" w:hAnsi="Times New Roman" w:cs="Times New Roman"/>
@@ -9506,6 +10001,7 @@
         </w:rPr>
         <w:t xml:space="preserve"> the linear model </w:t>
       </w:r>
+      <w:proofErr w:type="gramStart"/>
       <w:r>
         <w:rPr>
           <w:rFonts w:ascii="Times New Roman" w:eastAsia="Times New Roman" w:hAnsi="Times New Roman" w:cs="Times New Roman"/>
@@ -9522,7 +10018,17 @@
           <w:sz w:val="24"/>
           <w:szCs w:val="24"/>
         </w:rPr>
-        <w:t>as LogisticRegression</w:t>
+        <w:t>as</w:t>
+      </w:r>
+      <w:proofErr w:type="gramEnd"/>
+      <w:r>
+        <w:rPr>
+          <w:rFonts w:ascii="Times New Roman" w:eastAsia="Times New Roman" w:hAnsi="Times New Roman" w:cs="Times New Roman"/>
+          <w:color w:val="222328"/>
+          <w:sz w:val="24"/>
+          <w:szCs w:val="24"/>
+        </w:rPr>
+        <w:t xml:space="preserve"> LogisticRegression</w:t>
       </w:r>
       <w:r>
         <w:rPr>
@@ -9533,6 +10039,7 @@
         </w:rPr>
         <w:t xml:space="preserve"> with an Out Sample f1-score of 0.23.  </w:t>
       </w:r>
+      <w:proofErr w:type="spellStart"/>
       <w:r>
         <w:rPr>
           <w:rFonts w:ascii="Times New Roman" w:eastAsia="Times New Roman" w:hAnsi="Times New Roman" w:cs="Times New Roman"/>
@@ -9542,6 +10049,7 @@
         </w:rPr>
         <w:t>KNeighborsClassifier</w:t>
       </w:r>
+      <w:proofErr w:type="spellEnd"/>
       <w:r>
         <w:rPr>
           <w:rFonts w:ascii="Times New Roman" w:eastAsia="Times New Roman" w:hAnsi="Times New Roman" w:cs="Times New Roman"/>
@@ -9551,6 +10059,7 @@
         </w:rPr>
         <w:t xml:space="preserve"> and </w:t>
       </w:r>
+      <w:proofErr w:type="spellStart"/>
       <w:r>
         <w:rPr>
           <w:rFonts w:ascii="Times New Roman" w:eastAsia="Times New Roman" w:hAnsi="Times New Roman" w:cs="Times New Roman"/>
@@ -9560,6 +10069,7 @@
         </w:rPr>
         <w:t>svm</w:t>
       </w:r>
+      <w:proofErr w:type="spellEnd"/>
       <w:r>
         <w:rPr>
           <w:rFonts w:ascii="Times New Roman" w:eastAsia="Times New Roman" w:hAnsi="Times New Roman" w:cs="Times New Roman"/>
@@ -9813,6 +10323,7 @@
         </w:rPr>
         <w:t xml:space="preserve">Models evaluated were </w:t>
       </w:r>
+      <w:proofErr w:type="spellStart"/>
       <w:r>
         <w:rPr>
           <w:rFonts w:ascii="Times New Roman" w:eastAsia="Times New Roman" w:hAnsi="Times New Roman" w:cs="Times New Roman"/>
@@ -9822,6 +10333,7 @@
         </w:rPr>
         <w:t>DecisionTreeClassifier</w:t>
       </w:r>
+      <w:proofErr w:type="spellEnd"/>
       <w:r>
         <w:rPr>
           <w:rFonts w:ascii="Times New Roman" w:eastAsia="Times New Roman" w:hAnsi="Times New Roman" w:cs="Times New Roman"/>
@@ -9831,15 +10343,17 @@
         </w:rPr>
         <w:t xml:space="preserve">, </w:t>
       </w:r>
-      <w:r>
-        <w:rPr>
-          <w:rFonts w:ascii="Times New Roman" w:eastAsia="Times New Roman" w:hAnsi="Times New Roman" w:cs="Times New Roman"/>
-          <w:color w:val="222328"/>
-          <w:sz w:val="24"/>
-          <w:szCs w:val="24"/>
-        </w:rPr>
-        <w:t>RandomForestClassifier, AdaBoostClassifier</w:t>
-      </w:r>
+      <w:proofErr w:type="spellStart"/>
+      <w:r>
+        <w:rPr>
+          <w:rFonts w:ascii="Times New Roman" w:eastAsia="Times New Roman" w:hAnsi="Times New Roman" w:cs="Times New Roman"/>
+          <w:color w:val="222328"/>
+          <w:sz w:val="24"/>
+          <w:szCs w:val="24"/>
+        </w:rPr>
+        <w:t>RandomForestClassifier</w:t>
+      </w:r>
+      <w:proofErr w:type="spellEnd"/>
       <w:r>
         <w:rPr>
           <w:rFonts w:ascii="Times New Roman" w:eastAsia="Times New Roman" w:hAnsi="Times New Roman" w:cs="Times New Roman"/>
@@ -9849,6 +10363,27 @@
         </w:rPr>
         <w:t xml:space="preserve">, </w:t>
       </w:r>
+      <w:proofErr w:type="spellStart"/>
+      <w:r>
+        <w:rPr>
+          <w:rFonts w:ascii="Times New Roman" w:eastAsia="Times New Roman" w:hAnsi="Times New Roman" w:cs="Times New Roman"/>
+          <w:color w:val="222328"/>
+          <w:sz w:val="24"/>
+          <w:szCs w:val="24"/>
+        </w:rPr>
+        <w:t>AdaBoostClassifier</w:t>
+      </w:r>
+      <w:proofErr w:type="spellEnd"/>
+      <w:r>
+        <w:rPr>
+          <w:rFonts w:ascii="Times New Roman" w:eastAsia="Times New Roman" w:hAnsi="Times New Roman" w:cs="Times New Roman"/>
+          <w:color w:val="222328"/>
+          <w:sz w:val="24"/>
+          <w:szCs w:val="24"/>
+        </w:rPr>
+        <w:t xml:space="preserve">, </w:t>
+      </w:r>
+      <w:proofErr w:type="spellStart"/>
       <w:r>
         <w:rPr>
           <w:rFonts w:ascii="Times New Roman" w:eastAsia="Times New Roman" w:hAnsi="Times New Roman" w:cs="Times New Roman"/>
@@ -9858,6 +10393,7 @@
         </w:rPr>
         <w:t>GradientBoostingClassifier</w:t>
       </w:r>
+      <w:proofErr w:type="spellEnd"/>
       <w:r>
         <w:rPr>
           <w:rFonts w:ascii="Times New Roman" w:eastAsia="Times New Roman" w:hAnsi="Times New Roman" w:cs="Times New Roman"/>
@@ -9867,6 +10403,7 @@
         </w:rPr>
         <w:t xml:space="preserve"> and </w:t>
       </w:r>
+      <w:proofErr w:type="spellStart"/>
       <w:r>
         <w:rPr>
           <w:rFonts w:ascii="Times New Roman" w:eastAsia="Times New Roman" w:hAnsi="Times New Roman" w:cs="Times New Roman"/>
@@ -9876,23 +10413,44 @@
         </w:rPr>
         <w:t>XGBClassifier</w:t>
       </w:r>
-      <w:r>
-        <w:rPr>
-          <w:rFonts w:ascii="Times New Roman" w:eastAsia="Times New Roman" w:hAnsi="Times New Roman" w:cs="Times New Roman"/>
-          <w:color w:val="222328"/>
-          <w:sz w:val="24"/>
-          <w:szCs w:val="24"/>
-        </w:rPr>
-        <w:t>.  The random</w:t>
-      </w:r>
-      <w:r>
-        <w:rPr>
-          <w:rFonts w:ascii="Times New Roman" w:eastAsia="Times New Roman" w:hAnsi="Times New Roman" w:cs="Times New Roman"/>
-          <w:color w:val="222328"/>
-          <w:sz w:val="24"/>
-          <w:szCs w:val="24"/>
-        </w:rPr>
-        <w:t xml:space="preserve">_state = 42 </w:t>
+      <w:proofErr w:type="spellEnd"/>
+      <w:r>
+        <w:rPr>
+          <w:rFonts w:ascii="Times New Roman" w:eastAsia="Times New Roman" w:hAnsi="Times New Roman" w:cs="Times New Roman"/>
+          <w:color w:val="222328"/>
+          <w:sz w:val="24"/>
+          <w:szCs w:val="24"/>
+        </w:rPr>
+        <w:t xml:space="preserve">.  The </w:t>
+      </w:r>
+      <w:proofErr w:type="spellStart"/>
+      <w:r>
+        <w:rPr>
+          <w:rFonts w:ascii="Times New Roman" w:eastAsia="Times New Roman" w:hAnsi="Times New Roman" w:cs="Times New Roman"/>
+          <w:color w:val="222328"/>
+          <w:sz w:val="24"/>
+          <w:szCs w:val="24"/>
+        </w:rPr>
+        <w:t>random</w:t>
+      </w:r>
+      <w:r>
+        <w:rPr>
+          <w:rFonts w:ascii="Times New Roman" w:eastAsia="Times New Roman" w:hAnsi="Times New Roman" w:cs="Times New Roman"/>
+          <w:color w:val="222328"/>
+          <w:sz w:val="24"/>
+          <w:szCs w:val="24"/>
+        </w:rPr>
+        <w:t>_state</w:t>
+      </w:r>
+      <w:proofErr w:type="spellEnd"/>
+      <w:r>
+        <w:rPr>
+          <w:rFonts w:ascii="Times New Roman" w:eastAsia="Times New Roman" w:hAnsi="Times New Roman" w:cs="Times New Roman"/>
+          <w:color w:val="222328"/>
+          <w:sz w:val="24"/>
+          <w:szCs w:val="24"/>
+        </w:rPr>
+        <w:t xml:space="preserve"> = 42 </w:t>
       </w:r>
       <w:r>
         <w:rPr>
@@ -9937,8 +10495,19 @@
           <w:sz w:val="24"/>
           <w:szCs w:val="24"/>
         </w:rPr>
-        <w:t xml:space="preserve"> for each tree model.  The n_estimators</w:t>
-      </w:r>
+        <w:t xml:space="preserve"> for each tree model.  The </w:t>
+      </w:r>
+      <w:proofErr w:type="spellStart"/>
+      <w:r>
+        <w:rPr>
+          <w:rFonts w:ascii="Times New Roman" w:eastAsia="Times New Roman" w:hAnsi="Times New Roman" w:cs="Times New Roman"/>
+          <w:color w:val="222328"/>
+          <w:sz w:val="24"/>
+          <w:szCs w:val="24"/>
+        </w:rPr>
+        <w:t>n_estimators</w:t>
+      </w:r>
+      <w:proofErr w:type="spellEnd"/>
       <w:r>
         <w:rPr>
           <w:rFonts w:ascii="Times New Roman" w:eastAsia="Times New Roman" w:hAnsi="Times New Roman" w:cs="Times New Roman"/>
@@ -9975,6 +10544,7 @@
         </w:rPr>
         <w:t xml:space="preserve"> </w:t>
       </w:r>
+      <w:proofErr w:type="spellStart"/>
       <w:r>
         <w:rPr>
           <w:rFonts w:ascii="Times New Roman" w:eastAsia="Times New Roman" w:hAnsi="Times New Roman" w:cs="Times New Roman"/>
@@ -9984,6 +10554,7 @@
         </w:rPr>
         <w:t>RandomForestClassifier</w:t>
       </w:r>
+      <w:proofErr w:type="spellEnd"/>
       <w:r>
         <w:rPr>
           <w:rFonts w:ascii="Times New Roman" w:eastAsia="Times New Roman" w:hAnsi="Times New Roman" w:cs="Times New Roman"/>
@@ -9993,6 +10564,7 @@
         </w:rPr>
         <w:t xml:space="preserve">, </w:t>
       </w:r>
+      <w:proofErr w:type="spellStart"/>
       <w:r>
         <w:rPr>
           <w:rFonts w:ascii="Times New Roman" w:eastAsia="Times New Roman" w:hAnsi="Times New Roman" w:cs="Times New Roman"/>
@@ -10002,6 +10574,7 @@
         </w:rPr>
         <w:t>AdaBoostClassifier</w:t>
       </w:r>
+      <w:proofErr w:type="spellEnd"/>
       <w:r>
         <w:rPr>
           <w:rFonts w:ascii="Times New Roman" w:eastAsia="Times New Roman" w:hAnsi="Times New Roman" w:cs="Times New Roman"/>
@@ -10011,6 +10584,7 @@
         </w:rPr>
         <w:t xml:space="preserve"> and </w:t>
       </w:r>
+      <w:proofErr w:type="spellStart"/>
       <w:r>
         <w:rPr>
           <w:rFonts w:ascii="Times New Roman" w:eastAsia="Times New Roman" w:hAnsi="Times New Roman" w:cs="Times New Roman"/>
@@ -10020,14 +10594,25 @@
         </w:rPr>
         <w:t>GradientBoostingClassifier</w:t>
       </w:r>
-      <w:r>
-        <w:rPr>
-          <w:rFonts w:ascii="Times New Roman" w:eastAsia="Times New Roman" w:hAnsi="Times New Roman" w:cs="Times New Roman"/>
-          <w:color w:val="222328"/>
-          <w:sz w:val="24"/>
-          <w:szCs w:val="24"/>
-        </w:rPr>
-        <w:t>.  The use</w:t>
+      <w:proofErr w:type="spellEnd"/>
+      <w:r>
+        <w:rPr>
+          <w:rFonts w:ascii="Times New Roman" w:eastAsia="Times New Roman" w:hAnsi="Times New Roman" w:cs="Times New Roman"/>
+          <w:color w:val="222328"/>
+          <w:sz w:val="24"/>
+          <w:szCs w:val="24"/>
+        </w:rPr>
+        <w:t xml:space="preserve">.  The </w:t>
+      </w:r>
+      <w:proofErr w:type="spellStart"/>
+      <w:r>
+        <w:rPr>
+          <w:rFonts w:ascii="Times New Roman" w:eastAsia="Times New Roman" w:hAnsi="Times New Roman" w:cs="Times New Roman"/>
+          <w:color w:val="222328"/>
+          <w:sz w:val="24"/>
+          <w:szCs w:val="24"/>
+        </w:rPr>
+        <w:t>use</w:t>
       </w:r>
       <w:r>
         <w:rPr>
@@ -10065,6 +10650,7 @@
         </w:rPr>
         <w:t>encoder</w:t>
       </w:r>
+      <w:proofErr w:type="spellEnd"/>
       <w:r>
         <w:rPr>
           <w:rFonts w:ascii="Times New Roman" w:eastAsia="Times New Roman" w:hAnsi="Times New Roman" w:cs="Times New Roman"/>
@@ -10101,6 +10687,7 @@
         </w:rPr>
         <w:t xml:space="preserve">or </w:t>
       </w:r>
+      <w:proofErr w:type="spellStart"/>
       <w:r>
         <w:rPr>
           <w:rFonts w:ascii="Times New Roman" w:eastAsia="Times New Roman" w:hAnsi="Times New Roman" w:cs="Times New Roman"/>
@@ -10110,6 +10697,7 @@
         </w:rPr>
         <w:t>XGBClassifier</w:t>
       </w:r>
+      <w:proofErr w:type="spellEnd"/>
       <w:r>
         <w:rPr>
           <w:rFonts w:ascii="Times New Roman" w:eastAsia="Times New Roman" w:hAnsi="Times New Roman" w:cs="Times New Roman"/>
@@ -10140,6 +10728,7 @@
         </w:rPr>
         <w:t xml:space="preserve">The best results for the tree models were </w:t>
       </w:r>
+      <w:proofErr w:type="spellStart"/>
       <w:r>
         <w:rPr>
           <w:rFonts w:ascii="Times New Roman" w:eastAsia="Times New Roman" w:hAnsi="Times New Roman" w:cs="Times New Roman"/>
@@ -10149,6 +10738,7 @@
         </w:rPr>
         <w:t>AdaBoostClassifier</w:t>
       </w:r>
+      <w:proofErr w:type="spellEnd"/>
       <w:r>
         <w:rPr>
           <w:rFonts w:ascii="Times New Roman" w:eastAsia="Times New Roman" w:hAnsi="Times New Roman" w:cs="Times New Roman"/>
@@ -10158,6 +10748,7 @@
         </w:rPr>
         <w:t xml:space="preserve"> and </w:t>
       </w:r>
+      <w:proofErr w:type="spellStart"/>
       <w:r>
         <w:rPr>
           <w:rFonts w:ascii="Times New Roman" w:eastAsia="Times New Roman" w:hAnsi="Times New Roman" w:cs="Times New Roman"/>
@@ -10167,6 +10758,7 @@
         </w:rPr>
         <w:t>GradientBoostingClassifier</w:t>
       </w:r>
+      <w:proofErr w:type="spellEnd"/>
       <w:r>
         <w:rPr>
           <w:rFonts w:ascii="Times New Roman" w:eastAsia="Times New Roman" w:hAnsi="Times New Roman" w:cs="Times New Roman"/>
@@ -10176,6 +10768,7 @@
         </w:rPr>
         <w:t xml:space="preserve"> with Out Sample f1-scores of 0.24 and 0.26, respectively.  </w:t>
       </w:r>
+      <w:proofErr w:type="spellStart"/>
       <w:r>
         <w:rPr>
           <w:rFonts w:ascii="Times New Roman" w:eastAsia="Times New Roman" w:hAnsi="Times New Roman" w:cs="Times New Roman"/>
@@ -10185,6 +10778,7 @@
         </w:rPr>
         <w:t>DecisionTreeClassifier</w:t>
       </w:r>
+      <w:proofErr w:type="spellEnd"/>
       <w:r>
         <w:rPr>
           <w:rFonts w:ascii="Times New Roman" w:eastAsia="Times New Roman" w:hAnsi="Times New Roman" w:cs="Times New Roman"/>
@@ -10194,6 +10788,7 @@
         </w:rPr>
         <w:t xml:space="preserve">, </w:t>
       </w:r>
+      <w:proofErr w:type="spellStart"/>
       <w:r>
         <w:rPr>
           <w:rFonts w:ascii="Times New Roman" w:eastAsia="Times New Roman" w:hAnsi="Times New Roman" w:cs="Times New Roman"/>
@@ -10203,6 +10798,7 @@
         </w:rPr>
         <w:t>RandomForestClassifier</w:t>
       </w:r>
+      <w:proofErr w:type="spellEnd"/>
       <w:r>
         <w:rPr>
           <w:rFonts w:ascii="Times New Roman" w:eastAsia="Times New Roman" w:hAnsi="Times New Roman" w:cs="Times New Roman"/>
@@ -10212,6 +10808,7 @@
         </w:rPr>
         <w:t xml:space="preserve"> and </w:t>
       </w:r>
+      <w:proofErr w:type="spellStart"/>
       <w:r>
         <w:rPr>
           <w:rFonts w:ascii="Times New Roman" w:eastAsia="Times New Roman" w:hAnsi="Times New Roman" w:cs="Times New Roman"/>
@@ -10221,6 +10818,7 @@
         </w:rPr>
         <w:t>XGBClassifier</w:t>
       </w:r>
+      <w:proofErr w:type="spellEnd"/>
       <w:r>
         <w:rPr>
           <w:rFonts w:ascii="Times New Roman" w:eastAsia="Times New Roman" w:hAnsi="Times New Roman" w:cs="Times New Roman"/>
@@ -10288,6 +10886,7 @@
         <w:lastRenderedPageBreak/>
         <w:t xml:space="preserve">Upon further evaluation, </w:t>
       </w:r>
+      <w:proofErr w:type="spellStart"/>
       <w:r>
         <w:rPr>
           <w:rFonts w:ascii="Times New Roman" w:eastAsia="Times New Roman" w:hAnsi="Times New Roman" w:cs="Times New Roman"/>
@@ -10297,6 +10896,7 @@
         </w:rPr>
         <w:t>AdaBoostClassifier</w:t>
       </w:r>
+      <w:proofErr w:type="spellEnd"/>
       <w:r>
         <w:rPr>
           <w:rFonts w:ascii="Times New Roman" w:eastAsia="Times New Roman" w:hAnsi="Times New Roman" w:cs="Times New Roman"/>
@@ -10306,6 +10906,7 @@
         </w:rPr>
         <w:t xml:space="preserve"> and, </w:t>
       </w:r>
+      <w:proofErr w:type="spellStart"/>
       <w:r>
         <w:rPr>
           <w:rFonts w:ascii="Times New Roman" w:eastAsia="Times New Roman" w:hAnsi="Times New Roman" w:cs="Times New Roman"/>
@@ -10315,6 +10916,7 @@
         </w:rPr>
         <w:t>GradientBoostingClassifier</w:t>
       </w:r>
+      <w:proofErr w:type="spellEnd"/>
       <w:r>
         <w:rPr>
           <w:rFonts w:ascii="Times New Roman" w:eastAsia="Times New Roman" w:hAnsi="Times New Roman" w:cs="Times New Roman"/>
@@ -10373,6 +10975,7 @@
           <w:szCs w:val="24"/>
         </w:rPr>
       </w:pPr>
+      <w:proofErr w:type="spellStart"/>
       <w:r>
         <w:rPr>
           <w:rFonts w:ascii="Times New Roman" w:eastAsia="Times New Roman" w:hAnsi="Times New Roman" w:cs="Times New Roman"/>
@@ -10382,6 +10985,7 @@
         </w:rPr>
         <w:t>AdaBoostClassifier</w:t>
       </w:r>
+      <w:proofErr w:type="spellEnd"/>
       <w:r>
         <w:rPr>
           <w:rFonts w:ascii="Times New Roman" w:eastAsia="Times New Roman" w:hAnsi="Times New Roman" w:cs="Times New Roman"/>
@@ -10391,6 +10995,7 @@
         </w:rPr>
         <w:t xml:space="preserve">                                       </w:t>
       </w:r>
+      <w:proofErr w:type="spellStart"/>
       <w:r>
         <w:rPr>
           <w:rFonts w:ascii="Times New Roman" w:eastAsia="Times New Roman" w:hAnsi="Times New Roman" w:cs="Times New Roman"/>
@@ -10400,6 +11005,7 @@
         </w:rPr>
         <w:t>GradientBoostingClassifier</w:t>
       </w:r>
+      <w:proofErr w:type="spellEnd"/>
     </w:p>
     <w:p>
       <w:pPr>
@@ -10679,6 +11285,7 @@
                 <w:color w:val="222328"/>
               </w:rPr>
             </w:pPr>
+            <w:proofErr w:type="spellStart"/>
             <w:r>
               <w:rPr>
                 <w:rFonts w:ascii="Times New Roman" w:eastAsia="Times New Roman" w:hAnsi="Times New Roman" w:cs="Times New Roman"/>
@@ -10686,6 +11293,7 @@
               </w:rPr>
               <w:t>AdaBoostClassifier</w:t>
             </w:r>
+            <w:proofErr w:type="spellEnd"/>
           </w:p>
         </w:tc>
         <w:tc>
@@ -10701,6 +11309,7 @@
                 <w:color w:val="222328"/>
               </w:rPr>
             </w:pPr>
+            <w:proofErr w:type="spellStart"/>
             <w:r>
               <w:rPr>
                 <w:rFonts w:ascii="Times New Roman" w:eastAsia="Times New Roman" w:hAnsi="Times New Roman" w:cs="Times New Roman"/>
@@ -10708,6 +11317,7 @@
               </w:rPr>
               <w:t>GradientBoostingClassifier</w:t>
             </w:r>
+            <w:proofErr w:type="spellEnd"/>
           </w:p>
         </w:tc>
       </w:tr>
@@ -11160,7 +11770,17 @@
           <w:sz w:val="24"/>
           <w:szCs w:val="24"/>
         </w:rPr>
-        <w:t>LogisticRegression was run with class</w:t>
+        <w:t xml:space="preserve">LogisticRegression was run with </w:t>
+      </w:r>
+      <w:proofErr w:type="spellStart"/>
+      <w:r>
+        <w:rPr>
+          <w:rFonts w:ascii="Times New Roman" w:eastAsia="Times New Roman" w:hAnsi="Times New Roman" w:cs="Times New Roman"/>
+          <w:color w:val="222328"/>
+          <w:sz w:val="24"/>
+          <w:szCs w:val="24"/>
+        </w:rPr>
+        <w:t>class</w:t>
       </w:r>
       <w:r>
         <w:rPr>
@@ -11180,6 +11800,7 @@
         </w:rPr>
         <w:t>weight</w:t>
       </w:r>
+      <w:proofErr w:type="spellEnd"/>
       <w:r>
         <w:rPr>
           <w:rFonts w:ascii="Times New Roman" w:eastAsia="Times New Roman" w:hAnsi="Times New Roman" w:cs="Times New Roman"/>
@@ -11196,7 +11817,17 @@
           <w:sz w:val="24"/>
           <w:szCs w:val="24"/>
         </w:rPr>
-        <w:t>balanced, max</w:t>
+        <w:t xml:space="preserve">balanced, </w:t>
+      </w:r>
+      <w:proofErr w:type="spellStart"/>
+      <w:r>
+        <w:rPr>
+          <w:rFonts w:ascii="Times New Roman" w:eastAsia="Times New Roman" w:hAnsi="Times New Roman" w:cs="Times New Roman"/>
+          <w:color w:val="222328"/>
+          <w:sz w:val="24"/>
+          <w:szCs w:val="24"/>
+        </w:rPr>
+        <w:t>max</w:t>
       </w:r>
       <w:r>
         <w:rPr>
@@ -11216,6 +11847,7 @@
         </w:rPr>
         <w:t>iter</w:t>
       </w:r>
+      <w:proofErr w:type="spellEnd"/>
       <w:r>
         <w:rPr>
           <w:rFonts w:ascii="Times New Roman" w:eastAsia="Times New Roman" w:hAnsi="Times New Roman" w:cs="Times New Roman"/>
@@ -11241,7 +11873,17 @@
           <w:sz w:val="24"/>
           <w:szCs w:val="24"/>
         </w:rPr>
-        <w:t>1000 and random</w:t>
+        <w:t xml:space="preserve">1000 and </w:t>
+      </w:r>
+      <w:proofErr w:type="spellStart"/>
+      <w:r>
+        <w:rPr>
+          <w:rFonts w:ascii="Times New Roman" w:eastAsia="Times New Roman" w:hAnsi="Times New Roman" w:cs="Times New Roman"/>
+          <w:color w:val="222328"/>
+          <w:sz w:val="24"/>
+          <w:szCs w:val="24"/>
+        </w:rPr>
+        <w:t>random</w:t>
       </w:r>
       <w:r>
         <w:rPr>
@@ -11261,6 +11903,7 @@
         </w:rPr>
         <w:t>state</w:t>
       </w:r>
+      <w:proofErr w:type="spellEnd"/>
       <w:r>
         <w:rPr>
           <w:rFonts w:ascii="Times New Roman" w:eastAsia="Times New Roman" w:hAnsi="Times New Roman" w:cs="Times New Roman"/>
@@ -11855,6 +12498,7 @@
           <w:szCs w:val="24"/>
         </w:rPr>
       </w:pPr>
+      <w:proofErr w:type="spellStart"/>
       <w:r>
         <w:rPr>
           <w:rFonts w:ascii="Times New Roman" w:eastAsia="Times New Roman" w:hAnsi="Times New Roman" w:cs="Times New Roman"/>
@@ -11874,7 +12518,15 @@
           <w:rFonts w:ascii="Times New Roman" w:eastAsia="Times New Roman" w:hAnsi="Times New Roman" w:cs="Times New Roman"/>
           <w:color w:val="222328"/>
         </w:rPr>
-        <w:t>level (Diabetes)</w:t>
+        <w:t>level</w:t>
+      </w:r>
+      <w:proofErr w:type="spellEnd"/>
+      <w:r>
+        <w:rPr>
+          <w:rFonts w:ascii="Times New Roman" w:eastAsia="Times New Roman" w:hAnsi="Times New Roman" w:cs="Times New Roman"/>
+          <w:color w:val="222328"/>
+        </w:rPr>
+        <w:t xml:space="preserve"> (Diabetes)</w:t>
       </w:r>
       <w:r>
         <w:rPr>
@@ -11969,6 +12621,7 @@
           <w:szCs w:val="24"/>
         </w:rPr>
       </w:pPr>
+      <w:proofErr w:type="spellStart"/>
       <w:r>
         <w:rPr>
           <w:rFonts w:ascii="Times New Roman" w:eastAsia="Times New Roman" w:hAnsi="Times New Roman" w:cs="Times New Roman"/>
@@ -11976,6 +12629,7 @@
         </w:rPr>
         <w:t>smoking_status_former</w:t>
       </w:r>
+      <w:proofErr w:type="spellEnd"/>
       <w:r>
         <w:rPr>
           <w:rFonts w:ascii="Times New Roman" w:eastAsia="Times New Roman" w:hAnsi="Times New Roman" w:cs="Times New Roman"/>
@@ -11988,8 +12642,17 @@
           <w:rFonts w:ascii="Times New Roman" w:eastAsia="Times New Roman" w:hAnsi="Times New Roman" w:cs="Times New Roman"/>
           <w:color w:val="222328"/>
         </w:rPr>
-        <w:t xml:space="preserve"> &amp; smoking_status_smokes</w:t>
-      </w:r>
+        <w:t xml:space="preserve"> &amp; </w:t>
+      </w:r>
+      <w:proofErr w:type="spellStart"/>
+      <w:r>
+        <w:rPr>
+          <w:rFonts w:ascii="Times New Roman" w:eastAsia="Times New Roman" w:hAnsi="Times New Roman" w:cs="Times New Roman"/>
+          <w:color w:val="222328"/>
+        </w:rPr>
+        <w:t>smoking_status_smokes</w:t>
+      </w:r>
+      <w:proofErr w:type="spellEnd"/>
       <w:r>
         <w:rPr>
           <w:rFonts w:ascii="Times New Roman" w:eastAsia="Times New Roman" w:hAnsi="Times New Roman" w:cs="Times New Roman"/>
@@ -12021,12 +12684,21 @@
           <w:szCs w:val="24"/>
         </w:rPr>
       </w:pPr>
-      <w:r>
-        <w:rPr>
-          <w:rFonts w:ascii="Times New Roman" w:eastAsia="Times New Roman" w:hAnsi="Times New Roman" w:cs="Times New Roman"/>
-          <w:color w:val="222328"/>
-        </w:rPr>
-        <w:t>work_type_self-employed</w:t>
+      <w:proofErr w:type="spellStart"/>
+      <w:r>
+        <w:rPr>
+          <w:rFonts w:ascii="Times New Roman" w:eastAsia="Times New Roman" w:hAnsi="Times New Roman" w:cs="Times New Roman"/>
+          <w:color w:val="222328"/>
+        </w:rPr>
+        <w:t>work_type_self</w:t>
+      </w:r>
+      <w:proofErr w:type="spellEnd"/>
+      <w:r>
+        <w:rPr>
+          <w:rFonts w:ascii="Times New Roman" w:eastAsia="Times New Roman" w:hAnsi="Times New Roman" w:cs="Times New Roman"/>
+          <w:color w:val="222328"/>
+        </w:rPr>
+        <w:t>-employed</w:t>
       </w:r>
       <w:r>
         <w:rPr>
@@ -12040,8 +12712,17 @@
           <w:rFonts w:ascii="Times New Roman" w:eastAsia="Times New Roman" w:hAnsi="Times New Roman" w:cs="Times New Roman"/>
           <w:color w:val="222328"/>
         </w:rPr>
-        <w:t xml:space="preserve"> &amp; work_type_Private</w:t>
-      </w:r>
+        <w:t xml:space="preserve"> &amp; </w:t>
+      </w:r>
+      <w:proofErr w:type="spellStart"/>
+      <w:r>
+        <w:rPr>
+          <w:rFonts w:ascii="Times New Roman" w:eastAsia="Times New Roman" w:hAnsi="Times New Roman" w:cs="Times New Roman"/>
+          <w:color w:val="222328"/>
+        </w:rPr>
+        <w:t>work_type_Private</w:t>
+      </w:r>
+      <w:proofErr w:type="spellEnd"/>
       <w:r>
         <w:rPr>
           <w:rFonts w:ascii="Times New Roman" w:eastAsia="Times New Roman" w:hAnsi="Times New Roman" w:cs="Times New Roman"/>
@@ -12073,14 +12754,25 @@
           <w:szCs w:val="24"/>
         </w:rPr>
       </w:pPr>
-      <w:r>
-        <w:rPr>
-          <w:rFonts w:ascii="Times New Roman" w:eastAsia="Times New Roman" w:hAnsi="Times New Roman" w:cs="Times New Roman"/>
-          <w:color w:val="222328"/>
-          <w:sz w:val="24"/>
-          <w:szCs w:val="24"/>
-        </w:rPr>
-        <w:t>bmi (Obesity)</w:t>
+      <w:proofErr w:type="spellStart"/>
+      <w:r>
+        <w:rPr>
+          <w:rFonts w:ascii="Times New Roman" w:eastAsia="Times New Roman" w:hAnsi="Times New Roman" w:cs="Times New Roman"/>
+          <w:color w:val="222328"/>
+          <w:sz w:val="24"/>
+          <w:szCs w:val="24"/>
+        </w:rPr>
+        <w:t>bmi</w:t>
+      </w:r>
+      <w:proofErr w:type="spellEnd"/>
+      <w:r>
+        <w:rPr>
+          <w:rFonts w:ascii="Times New Roman" w:eastAsia="Times New Roman" w:hAnsi="Times New Roman" w:cs="Times New Roman"/>
+          <w:color w:val="222328"/>
+          <w:sz w:val="24"/>
+          <w:szCs w:val="24"/>
+        </w:rPr>
+        <w:t xml:space="preserve"> (Obesity)</w:t>
       </w:r>
       <w:r>
         <w:rPr>
@@ -12733,7 +13425,97 @@
           <w:sz w:val="24"/>
           <w:szCs w:val="24"/>
         </w:rPr>
-        <w:t>] Ahmad FB, Cisewski JA, Miniño A, Anderson RN. Provisional Mortality Data — United States, 2020. MMWR Morb Mortal Wkly Rep 2021;70:519–522. DOI: </w:t>
+        <w:t xml:space="preserve">] Ahmad FB, </w:t>
+      </w:r>
+      <w:proofErr w:type="spellStart"/>
+      <w:r>
+        <w:rPr>
+          <w:rFonts w:ascii="Times New Roman" w:hAnsi="Times New Roman" w:cs="Times New Roman"/>
+          <w:sz w:val="24"/>
+          <w:szCs w:val="24"/>
+        </w:rPr>
+        <w:t>Cisewski</w:t>
+      </w:r>
+      <w:proofErr w:type="spellEnd"/>
+      <w:r>
+        <w:rPr>
+          <w:rFonts w:ascii="Times New Roman" w:hAnsi="Times New Roman" w:cs="Times New Roman"/>
+          <w:sz w:val="24"/>
+          <w:szCs w:val="24"/>
+        </w:rPr>
+        <w:t xml:space="preserve"> JA, </w:t>
+      </w:r>
+      <w:proofErr w:type="spellStart"/>
+      <w:r>
+        <w:rPr>
+          <w:rFonts w:ascii="Times New Roman" w:hAnsi="Times New Roman" w:cs="Times New Roman"/>
+          <w:sz w:val="24"/>
+          <w:szCs w:val="24"/>
+        </w:rPr>
+        <w:t>Miniño</w:t>
+      </w:r>
+      <w:proofErr w:type="spellEnd"/>
+      <w:r>
+        <w:rPr>
+          <w:rFonts w:ascii="Times New Roman" w:hAnsi="Times New Roman" w:cs="Times New Roman"/>
+          <w:sz w:val="24"/>
+          <w:szCs w:val="24"/>
+        </w:rPr>
+        <w:t xml:space="preserve"> A, Anderson RN. Provisional Mortality Data — United States, 2020. MMWR </w:t>
+      </w:r>
+      <w:proofErr w:type="spellStart"/>
+      <w:r>
+        <w:rPr>
+          <w:rFonts w:ascii="Times New Roman" w:hAnsi="Times New Roman" w:cs="Times New Roman"/>
+          <w:sz w:val="24"/>
+          <w:szCs w:val="24"/>
+        </w:rPr>
+        <w:t>Morb</w:t>
+      </w:r>
+      <w:proofErr w:type="spellEnd"/>
+      <w:r>
+        <w:rPr>
+          <w:rFonts w:ascii="Times New Roman" w:hAnsi="Times New Roman" w:cs="Times New Roman"/>
+          <w:sz w:val="24"/>
+          <w:szCs w:val="24"/>
+        </w:rPr>
+        <w:t xml:space="preserve"> Mortal </w:t>
+      </w:r>
+      <w:proofErr w:type="spellStart"/>
+      <w:r>
+        <w:rPr>
+          <w:rFonts w:ascii="Times New Roman" w:hAnsi="Times New Roman" w:cs="Times New Roman"/>
+          <w:sz w:val="24"/>
+          <w:szCs w:val="24"/>
+        </w:rPr>
+        <w:t>Wkly</w:t>
+      </w:r>
+      <w:proofErr w:type="spellEnd"/>
+      <w:r>
+        <w:rPr>
+          <w:rFonts w:ascii="Times New Roman" w:hAnsi="Times New Roman" w:cs="Times New Roman"/>
+          <w:sz w:val="24"/>
+          <w:szCs w:val="24"/>
+        </w:rPr>
+        <w:t xml:space="preserve"> Rep </w:t>
+      </w:r>
+      <w:proofErr w:type="gramStart"/>
+      <w:r>
+        <w:rPr>
+          <w:rFonts w:ascii="Times New Roman" w:hAnsi="Times New Roman" w:cs="Times New Roman"/>
+          <w:sz w:val="24"/>
+          <w:szCs w:val="24"/>
+        </w:rPr>
+        <w:t>2021;70:519</w:t>
+      </w:r>
+      <w:proofErr w:type="gramEnd"/>
+      <w:r>
+        <w:rPr>
+          <w:rFonts w:ascii="Times New Roman" w:hAnsi="Times New Roman" w:cs="Times New Roman"/>
+          <w:sz w:val="24"/>
+          <w:szCs w:val="24"/>
+        </w:rPr>
+        <w:t>–522. DOI: </w:t>
       </w:r>
       <w:hyperlink r:id="rId38" w:tgtFrame="_blank" w:history="1">
         <w:r>

</xml_diff>